<commit_message>
Refinements on course performance and goals pdf.
</commit_message>
<xml_diff>
--- a/Учебна програма DB Apps.docx
+++ b/Учебна програма DB Apps.docx
@@ -3787,6 +3787,7 @@
         </w:rPr>
         <w:t xml:space="preserve">практически умения за </w:t>
       </w:r>
+      <w:proofErr w:type="spellStart"/>
       <w:r>
         <w:rPr>
           <w:rStyle w:val="Emphasis"/>
@@ -3794,7 +3795,17 @@
           <w:color w:val="000000"/>
           <w:lang w:val="en-US"/>
         </w:rPr>
-        <w:t xml:space="preserve">работа с </w:t>
+        <w:t>работа</w:t>
+      </w:r>
+      <w:proofErr w:type="spellEnd"/>
+      <w:r>
+        <w:rPr>
+          <w:rStyle w:val="Emphasis"/>
+          <w:rFonts w:ascii="Constantia" w:hAnsi="Constantia"/>
+          <w:color w:val="000000"/>
+          <w:lang w:val="en-US"/>
+        </w:rPr>
+        <w:t xml:space="preserve"> с </w:t>
       </w:r>
       <w:r>
         <w:rPr>
@@ -4236,6 +4247,7 @@
         </w:rPr>
         <w:t xml:space="preserve"> </w:t>
       </w:r>
+      <w:proofErr w:type="gramStart"/>
       <w:r>
         <w:rPr>
           <w:rStyle w:val="Emphasis"/>
@@ -4264,6 +4276,7 @@
         </w:rPr>
         <w:t>CRUD</w:t>
       </w:r>
+      <w:proofErr w:type="gramEnd"/>
       <w:r>
         <w:rPr>
           <w:rStyle w:val="Emphasis"/>
@@ -4426,12 +4439,22 @@
         <w:ind w:firstLine="567"/>
         <w:jc w:val="both"/>
         <w:rPr>
+          <w:rStyle w:val="Hyperlink"/>
+          <w:rFonts w:ascii="Constantia" w:hAnsi="Constantia"/>
+          <w:i/>
+          <w:color w:val="000000" w:themeColor="text1"/>
+          <w:lang w:val="bg-BG"/>
+        </w:rPr>
+      </w:pPr>
+      <w:r>
+        <w:rPr>
           <w:rStyle w:val="Emphasis"/>
           <w:rFonts w:ascii="Constantia" w:hAnsi="Constantia"/>
           <w:color w:val="000000"/>
           <w:lang w:val="bg-BG"/>
         </w:rPr>
-      </w:pPr>
+        <w:t>Ще бъдат</w:t>
+      </w:r>
       <w:r>
         <w:rPr>
           <w:rStyle w:val="Emphasis"/>
@@ -4439,7 +4462,7 @@
           <w:color w:val="000000"/>
           <w:lang w:val="bg-BG"/>
         </w:rPr>
-        <w:t xml:space="preserve">Ще бъде </w:t>
+        <w:t xml:space="preserve"> </w:t>
       </w:r>
       <w:r>
         <w:rPr>
@@ -4466,7 +4489,428 @@
           <w:color w:val="000000"/>
           <w:lang w:val="bg-BG"/>
         </w:rPr>
-        <w:t>и използвани технологии като:</w:t>
+        <w:t>и използвани технологии като</w:t>
+      </w:r>
+      <w:r>
+        <w:rPr>
+          <w:rStyle w:val="Emphasis"/>
+          <w:rFonts w:ascii="Constantia" w:hAnsi="Constantia"/>
+          <w:color w:val="000000"/>
+          <w:lang w:val="bg-BG"/>
+        </w:rPr>
+        <w:t xml:space="preserve"> </w:t>
+      </w:r>
+      <w:proofErr w:type="spellStart"/>
+      <w:r>
+        <w:rPr>
+          <w:rStyle w:val="Emphasis"/>
+          <w:rFonts w:ascii="Constantia" w:hAnsi="Constantia"/>
+          <w:b/>
+          <w:color w:val="000000"/>
+          <w:lang w:val="en-US"/>
+        </w:rPr>
+        <w:t>AppHarbor</w:t>
+      </w:r>
+      <w:proofErr w:type="spellEnd"/>
+      <w:r>
+        <w:rPr>
+          <w:rStyle w:val="Emphasis"/>
+          <w:rFonts w:ascii="Constantia" w:hAnsi="Constantia"/>
+          <w:b/>
+          <w:color w:val="000000"/>
+          <w:lang w:val="bg-BG"/>
+        </w:rPr>
+        <w:t>(</w:t>
+      </w:r>
+      <w:r>
+        <w:rPr>
+          <w:rStyle w:val="Emphasis"/>
+          <w:rFonts w:ascii="Constantia" w:hAnsi="Constantia"/>
+          <w:color w:val="000000"/>
+          <w:lang w:val="en-US"/>
+        </w:rPr>
+        <w:t xml:space="preserve">.NET Platform as </w:t>
+      </w:r>
+      <w:r>
+        <w:rPr>
+          <w:rStyle w:val="Emphasis"/>
+          <w:rFonts w:ascii="Constantia" w:hAnsi="Constantia"/>
+          <w:color w:val="000000"/>
+          <w:lang w:val="en-US"/>
+        </w:rPr>
+        <w:t>a Service</w:t>
+      </w:r>
+      <w:r>
+        <w:rPr>
+          <w:rStyle w:val="Emphasis"/>
+          <w:rFonts w:ascii="Constantia" w:hAnsi="Constantia"/>
+          <w:i w:val="0"/>
+          <w:color w:val="000000"/>
+          <w:lang w:val="bg-BG"/>
+        </w:rPr>
+        <w:t xml:space="preserve">), </w:t>
+      </w:r>
+      <w:r>
+        <w:rPr>
+          <w:rStyle w:val="Emphasis"/>
+          <w:rFonts w:ascii="Constantia" w:hAnsi="Constantia"/>
+          <w:b/>
+          <w:color w:val="000000"/>
+          <w:lang w:val="en-US"/>
+        </w:rPr>
+        <w:t>Azure Cloud</w:t>
+      </w:r>
+      <w:r>
+        <w:rPr>
+          <w:rStyle w:val="Emphasis"/>
+          <w:rFonts w:ascii="Constantia" w:hAnsi="Constantia"/>
+          <w:b/>
+          <w:color w:val="000000"/>
+          <w:lang w:val="bg-BG"/>
+        </w:rPr>
+        <w:t>(</w:t>
+      </w:r>
+      <w:r>
+        <w:rPr>
+          <w:rStyle w:val="Emphasis"/>
+          <w:rFonts w:ascii="Constantia" w:hAnsi="Constantia"/>
+          <w:color w:val="000000"/>
+          <w:lang w:val="en-US"/>
+        </w:rPr>
+        <w:t>Cross platform provider</w:t>
+      </w:r>
+      <w:r>
+        <w:rPr>
+          <w:rStyle w:val="Emphasis"/>
+          <w:rFonts w:ascii="Constantia" w:hAnsi="Constantia"/>
+          <w:i w:val="0"/>
+          <w:color w:val="000000"/>
+          <w:lang w:val="bg-BG"/>
+        </w:rPr>
+        <w:t xml:space="preserve">), </w:t>
+      </w:r>
+      <w:r>
+        <w:rPr>
+          <w:rStyle w:val="Emphasis"/>
+          <w:rFonts w:ascii="Constantia" w:hAnsi="Constantia"/>
+          <w:b/>
+          <w:color w:val="000000"/>
+          <w:lang w:val="en-US"/>
+        </w:rPr>
+        <w:t>GitHub</w:t>
+      </w:r>
+      <w:r>
+        <w:rPr>
+          <w:rStyle w:val="Emphasis"/>
+          <w:rFonts w:ascii="Constantia" w:hAnsi="Constantia"/>
+          <w:color w:val="000000"/>
+          <w:lang w:val="bg-BG"/>
+        </w:rPr>
+        <w:t xml:space="preserve"> </w:t>
+      </w:r>
+      <w:r>
+        <w:rPr>
+          <w:rStyle w:val="Emphasis"/>
+          <w:rFonts w:ascii="Constantia" w:hAnsi="Constantia"/>
+          <w:color w:val="000000"/>
+          <w:lang w:val="bg-BG"/>
+        </w:rPr>
+        <w:t>(</w:t>
+      </w:r>
+      <w:r>
+        <w:rPr>
+          <w:rStyle w:val="Emphasis"/>
+          <w:rFonts w:ascii="Constantia" w:hAnsi="Constantia"/>
+          <w:color w:val="000000"/>
+          <w:lang w:val="bg-BG"/>
+        </w:rPr>
+        <w:t xml:space="preserve"> </w:t>
+      </w:r>
+      <w:r>
+        <w:rPr>
+          <w:rFonts w:ascii="Constantia" w:hAnsi="Constantia"/>
+          <w:i/>
+          <w:color w:val="000000" w:themeColor="text1"/>
+        </w:rPr>
+        <w:t xml:space="preserve">Web-based </w:t>
+      </w:r>
+      <w:hyperlink r:id="rId9" w:tooltip="Git" w:history="1">
+        <w:r>
+          <w:rPr>
+            <w:rStyle w:val="Hyperlink"/>
+            <w:rFonts w:ascii="Constantia" w:hAnsi="Constantia"/>
+            <w:i/>
+            <w:color w:val="000000" w:themeColor="text1"/>
+          </w:rPr>
+          <w:t>Git</w:t>
+        </w:r>
+      </w:hyperlink>
+      <w:r>
+        <w:rPr>
+          <w:rFonts w:ascii="Constantia" w:hAnsi="Constantia"/>
+          <w:i/>
+          <w:color w:val="000000" w:themeColor="text1"/>
+        </w:rPr>
+        <w:t xml:space="preserve"> </w:t>
+      </w:r>
+      <w:hyperlink r:id="rId10" w:tooltip="Version control" w:history="1">
+        <w:r>
+          <w:rPr>
+            <w:rStyle w:val="Hyperlink"/>
+            <w:rFonts w:ascii="Constantia" w:hAnsi="Constantia"/>
+            <w:i/>
+            <w:color w:val="000000" w:themeColor="text1"/>
+          </w:rPr>
+          <w:t>version control</w:t>
+        </w:r>
+      </w:hyperlink>
+      <w:r>
+        <w:rPr>
+          <w:rFonts w:ascii="Constantia" w:hAnsi="Constantia"/>
+          <w:i/>
+          <w:color w:val="000000" w:themeColor="text1"/>
+        </w:rPr>
+        <w:t xml:space="preserve"> </w:t>
+      </w:r>
+      <w:hyperlink r:id="rId11" w:tooltip="Repository (version control)" w:history="1">
+        <w:r>
+          <w:rPr>
+            <w:rStyle w:val="Hyperlink"/>
+            <w:rFonts w:ascii="Constantia" w:hAnsi="Constantia"/>
+            <w:i/>
+            <w:color w:val="000000" w:themeColor="text1"/>
+          </w:rPr>
+          <w:t>repository</w:t>
+        </w:r>
+      </w:hyperlink>
+      <w:r>
+        <w:rPr>
+          <w:rFonts w:ascii="Constantia" w:hAnsi="Constantia"/>
+          <w:i/>
+          <w:color w:val="000000" w:themeColor="text1"/>
+        </w:rPr>
+        <w:t xml:space="preserve"> </w:t>
+      </w:r>
+      <w:hyperlink r:id="rId12" w:tooltip="Internet hosting service" w:history="1">
+        <w:r>
+          <w:rPr>
+            <w:rStyle w:val="Hyperlink"/>
+            <w:rFonts w:ascii="Constantia" w:hAnsi="Constantia"/>
+            <w:i/>
+            <w:color w:val="000000" w:themeColor="text1"/>
+          </w:rPr>
+          <w:t>hosting service</w:t>
+        </w:r>
+      </w:hyperlink>
+      <w:r>
+        <w:rPr>
+          <w:rStyle w:val="Hyperlink"/>
+          <w:rFonts w:ascii="Constantia" w:hAnsi="Constantia"/>
+          <w:b/>
+          <w:color w:val="000000" w:themeColor="text1"/>
+          <w:lang w:val="bg-BG"/>
+        </w:rPr>
+        <w:t>)</w:t>
+      </w:r>
+      <w:r>
+        <w:rPr>
+          <w:rStyle w:val="Hyperlink"/>
+          <w:rFonts w:ascii="Constantia" w:hAnsi="Constantia"/>
+          <w:i/>
+          <w:color w:val="000000" w:themeColor="text1"/>
+          <w:lang w:val="bg-BG"/>
+        </w:rPr>
+        <w:t xml:space="preserve">, които ще ни позволят </w:t>
+      </w:r>
+      <w:r>
+        <w:rPr>
+          <w:rStyle w:val="Hyperlink"/>
+          <w:rFonts w:ascii="Constantia" w:hAnsi="Constantia"/>
+          <w:b/>
+          <w:i/>
+          <w:color w:val="000000" w:themeColor="text1"/>
+          <w:lang w:val="bg-BG"/>
+        </w:rPr>
+        <w:t>хостинг</w:t>
+      </w:r>
+      <w:r>
+        <w:rPr>
+          <w:rStyle w:val="Hyperlink"/>
+          <w:rFonts w:ascii="Constantia" w:hAnsi="Constantia"/>
+          <w:i/>
+          <w:color w:val="000000" w:themeColor="text1"/>
+          <w:lang w:val="bg-BG"/>
+        </w:rPr>
+        <w:t xml:space="preserve"> и </w:t>
+      </w:r>
+      <w:r>
+        <w:rPr>
+          <w:rStyle w:val="Hyperlink"/>
+          <w:rFonts w:ascii="Constantia" w:hAnsi="Constantia"/>
+          <w:b/>
+          <w:i/>
+          <w:color w:val="000000" w:themeColor="text1"/>
+          <w:lang w:val="bg-BG"/>
+        </w:rPr>
+        <w:t>менажиране</w:t>
+      </w:r>
+      <w:r>
+        <w:rPr>
+          <w:rStyle w:val="Hyperlink"/>
+          <w:rFonts w:ascii="Constantia" w:hAnsi="Constantia"/>
+          <w:b/>
+          <w:color w:val="000000" w:themeColor="text1"/>
+          <w:lang w:val="bg-BG"/>
+        </w:rPr>
+        <w:t xml:space="preserve"> </w:t>
+      </w:r>
+      <w:r>
+        <w:rPr>
+          <w:rStyle w:val="Hyperlink"/>
+          <w:rFonts w:ascii="Constantia" w:hAnsi="Constantia"/>
+          <w:i/>
+          <w:color w:val="000000" w:themeColor="text1"/>
+          <w:lang w:val="bg-BG"/>
+        </w:rPr>
+        <w:t>на реални бизнес приложения в мрежата.</w:t>
+      </w:r>
+    </w:p>
+    <w:p>
+      <w:pPr>
+        <w:tabs>
+          <w:tab w:val="left" w:pos="10065"/>
+        </w:tabs>
+        <w:ind w:firstLine="567"/>
+        <w:jc w:val="both"/>
+        <w:rPr>
+          <w:rStyle w:val="Hyperlink"/>
+          <w:rFonts w:ascii="Constantia" w:hAnsi="Constantia"/>
+          <w:i/>
+          <w:color w:val="000000" w:themeColor="text1"/>
+          <w:lang w:val="bg-BG"/>
+        </w:rPr>
+      </w:pPr>
+      <w:r>
+        <w:rPr>
+          <w:rStyle w:val="Hyperlink"/>
+          <w:rFonts w:ascii="Constantia" w:hAnsi="Constantia"/>
+          <w:i/>
+          <w:color w:val="000000" w:themeColor="text1"/>
+          <w:lang w:val="bg-BG"/>
+        </w:rPr>
+        <w:t>Ще бъдат използвани</w:t>
+      </w:r>
+      <w:r>
+        <w:rPr>
+          <w:rStyle w:val="Hyperlink"/>
+          <w:rFonts w:ascii="Constantia" w:hAnsi="Constantia"/>
+          <w:i/>
+          <w:color w:val="000000" w:themeColor="text1"/>
+          <w:lang w:val="en-US"/>
+        </w:rPr>
+        <w:t xml:space="preserve"> </w:t>
+      </w:r>
+      <w:r>
+        <w:rPr>
+          <w:rStyle w:val="Hyperlink"/>
+          <w:rFonts w:ascii="Constantia" w:hAnsi="Constantia"/>
+          <w:b/>
+          <w:i/>
+          <w:color w:val="000000" w:themeColor="text1"/>
+          <w:lang w:val="en-US"/>
+        </w:rPr>
+        <w:t>C#</w:t>
+      </w:r>
+      <w:r>
+        <w:rPr>
+          <w:rStyle w:val="Hyperlink"/>
+          <w:rFonts w:ascii="Constantia" w:hAnsi="Constantia"/>
+          <w:i/>
+          <w:color w:val="000000" w:themeColor="text1"/>
+          <w:lang w:val="en-US"/>
+        </w:rPr>
+        <w:t xml:space="preserve"> </w:t>
+      </w:r>
+      <w:r>
+        <w:rPr>
+          <w:rStyle w:val="Hyperlink"/>
+          <w:rFonts w:ascii="Constantia" w:hAnsi="Constantia"/>
+          <w:i/>
+          <w:color w:val="000000" w:themeColor="text1"/>
+          <w:lang w:val="bg-BG"/>
+        </w:rPr>
+        <w:t>и</w:t>
+      </w:r>
+      <w:r>
+        <w:rPr>
+          <w:rStyle w:val="Hyperlink"/>
+          <w:rFonts w:ascii="Constantia" w:hAnsi="Constantia"/>
+          <w:i/>
+          <w:color w:val="000000" w:themeColor="text1"/>
+          <w:lang w:val="bg-BG"/>
+        </w:rPr>
+        <w:t xml:space="preserve"> следните </w:t>
+      </w:r>
+      <w:r>
+        <w:rPr>
+          <w:rStyle w:val="Hyperlink"/>
+          <w:rFonts w:ascii="Constantia" w:hAnsi="Constantia"/>
+          <w:b/>
+          <w:i/>
+          <w:color w:val="000000" w:themeColor="text1"/>
+          <w:lang w:val="en-US"/>
+        </w:rPr>
+        <w:t>frameworks</w:t>
+      </w:r>
+      <w:r>
+        <w:rPr>
+          <w:rStyle w:val="Hyperlink"/>
+          <w:rFonts w:ascii="Constantia" w:hAnsi="Constantia"/>
+          <w:i/>
+          <w:color w:val="000000" w:themeColor="text1"/>
+          <w:lang w:val="en-US"/>
+        </w:rPr>
+        <w:t>(</w:t>
+      </w:r>
+      <w:r>
+        <w:rPr>
+          <w:rStyle w:val="Hyperlink"/>
+          <w:rFonts w:ascii="Constantia" w:hAnsi="Constantia"/>
+          <w:i/>
+          <w:color w:val="000000" w:themeColor="text1"/>
+          <w:lang w:val="bg-BG"/>
+        </w:rPr>
+        <w:t>рамки</w:t>
+      </w:r>
+      <w:r>
+        <w:rPr>
+          <w:rStyle w:val="Hyperlink"/>
+          <w:rFonts w:ascii="Constantia" w:hAnsi="Constantia"/>
+          <w:i/>
+          <w:color w:val="000000" w:themeColor="text1"/>
+          <w:lang w:val="en-US"/>
+        </w:rPr>
+        <w:t>)</w:t>
+      </w:r>
+      <w:r>
+        <w:rPr>
+          <w:rStyle w:val="Hyperlink"/>
+          <w:rFonts w:ascii="Constantia" w:hAnsi="Constantia"/>
+          <w:i/>
+          <w:color w:val="000000" w:themeColor="text1"/>
+          <w:lang w:val="bg-BG"/>
+        </w:rPr>
+        <w:t xml:space="preserve"> за постигане на </w:t>
+      </w:r>
+      <w:r>
+        <w:rPr>
+          <w:rStyle w:val="Hyperlink"/>
+          <w:rFonts w:ascii="Constantia" w:hAnsi="Constantia"/>
+          <w:i/>
+          <w:color w:val="000000" w:themeColor="text1"/>
+          <w:lang w:val="bg-BG"/>
+        </w:rPr>
+        <w:t>целта:</w:t>
       </w:r>
     </w:p>
     <w:p>
@@ -4474,7 +4918,7 @@
         <w:pStyle w:val="ListParagraph"/>
         <w:numPr>
           <w:ilvl w:val="0"/>
-          <w:numId w:val="12"/>
+          <w:numId w:val="18"/>
         </w:numPr>
         <w:tabs>
           <w:tab w:val="left" w:pos="10065"/>
@@ -4492,19 +4936,18 @@
           <w:rStyle w:val="Emphasis"/>
           <w:rFonts w:ascii="Constantia" w:hAnsi="Constantia"/>
           <w:color w:val="000000"/>
-          <w:lang w:val="bg-BG"/>
-        </w:rPr>
-        <w:t xml:space="preserve"> </w:t>
+          <w:lang w:val="en-US"/>
+        </w:rPr>
+        <w:t>ASP</w:t>
       </w:r>
       <w:r>
         <w:rPr>
           <w:rStyle w:val="Emphasis"/>
           <w:rFonts w:ascii="Constantia" w:hAnsi="Constantia"/>
-          <w:b/>
-          <w:color w:val="000000"/>
-          <w:lang w:val="en-US"/>
-        </w:rPr>
-        <w:t>AppHarbor</w:t>
+          <w:color w:val="000000"/>
+          <w:lang w:val="bg-BG"/>
+        </w:rPr>
+        <w:t>.</w:t>
       </w:r>
       <w:r>
         <w:rPr>
@@ -4513,36 +4956,36 @@
           <w:color w:val="000000"/>
           <w:lang w:val="en-US"/>
         </w:rPr>
-        <w:t xml:space="preserve"> </w:t>
+        <w:t xml:space="preserve">NET </w:t>
       </w:r>
       <w:r>
         <w:rPr>
           <w:rStyle w:val="Emphasis"/>
           <w:rFonts w:ascii="Constantia" w:hAnsi="Constantia"/>
-          <w:color w:val="000000"/>
-          <w:lang w:val="bg-BG"/>
-        </w:rPr>
-        <w:t xml:space="preserve">-&gt; </w:t>
+          <w:b/>
+          <w:color w:val="000000"/>
+          <w:lang w:val="en-US"/>
+        </w:rPr>
+        <w:t>4.5.x</w:t>
       </w:r>
       <w:r>
         <w:rPr>
           <w:rStyle w:val="Emphasis"/>
           <w:rFonts w:ascii="Constantia" w:hAnsi="Constantia"/>
-          <w:i w:val="0"/>
-          <w:color w:val="000000"/>
-          <w:lang w:val="en-US"/>
-        </w:rPr>
-        <w:t xml:space="preserve">.NET Platform as </w:t>
+          <w:color w:val="000000"/>
+          <w:lang w:val="en-US"/>
+        </w:rPr>
+        <w:t xml:space="preserve"> &amp; ASPNET </w:t>
       </w:r>
       <w:r>
         <w:rPr>
           <w:rStyle w:val="Emphasis"/>
           <w:rFonts w:ascii="Constantia" w:hAnsi="Constantia"/>
-          <w:i w:val="0"/>
-          <w:color w:val="000000"/>
-          <w:lang w:val="en-US"/>
-        </w:rPr>
-        <w:t>a Service</w:t>
+          <w:b/>
+          <w:color w:val="000000"/>
+          <w:lang w:val="en-US"/>
+        </w:rPr>
+        <w:t>Core 1.x, 2.x</w:t>
       </w:r>
     </w:p>
     <w:p>
@@ -4550,7 +4993,7 @@
         <w:pStyle w:val="ListParagraph"/>
         <w:numPr>
           <w:ilvl w:val="0"/>
-          <w:numId w:val="12"/>
+          <w:numId w:val="18"/>
         </w:numPr>
         <w:tabs>
           <w:tab w:val="left" w:pos="10065"/>
@@ -4567,21 +5010,99 @@
         <w:rPr>
           <w:rStyle w:val="Emphasis"/>
           <w:rFonts w:ascii="Constantia" w:hAnsi="Constantia"/>
-          <w:b/>
-          <w:color w:val="000000"/>
-          <w:lang w:val="en-US"/>
-        </w:rPr>
-        <w:t xml:space="preserve">Azure Cloud -&gt; </w:t>
+          <w:color w:val="000000"/>
+          <w:lang w:val="en-US"/>
+        </w:rPr>
+        <w:t xml:space="preserve">EF </w:t>
       </w:r>
       <w:r>
         <w:rPr>
           <w:rStyle w:val="Emphasis"/>
           <w:rFonts w:ascii="Constantia" w:hAnsi="Constantia"/>
-          <w:i w:val="0"/>
-          <w:color w:val="000000"/>
-          <w:lang w:val="en-US"/>
-        </w:rPr>
-        <w:t>Cross platform provider</w:t>
+          <w:b/>
+          <w:color w:val="000000"/>
+          <w:lang w:val="en-US"/>
+        </w:rPr>
+        <w:t>6</w:t>
+      </w:r>
+      <w:r>
+        <w:rPr>
+          <w:rStyle w:val="Emphasis"/>
+          <w:rFonts w:ascii="Constantia" w:hAnsi="Constantia"/>
+          <w:color w:val="000000"/>
+          <w:lang w:val="en-US"/>
+        </w:rPr>
+        <w:t xml:space="preserve">, EF </w:t>
+      </w:r>
+      <w:r>
+        <w:rPr>
+          <w:rStyle w:val="Emphasis"/>
+          <w:rFonts w:ascii="Constantia" w:hAnsi="Constantia"/>
+          <w:b/>
+          <w:color w:val="000000"/>
+          <w:lang w:val="en-US"/>
+        </w:rPr>
+        <w:t>Core</w:t>
+      </w:r>
+    </w:p>
+    <w:p>
+      <w:pPr>
+        <w:tabs>
+          <w:tab w:val="left" w:pos="10065"/>
+        </w:tabs>
+        <w:jc w:val="both"/>
+        <w:rPr>
+          <w:rStyle w:val="Emphasis"/>
+          <w:rFonts w:ascii="Constantia" w:hAnsi="Constantia"/>
+          <w:color w:val="000000"/>
+          <w:lang w:val="bg-BG"/>
+        </w:rPr>
+      </w:pPr>
+      <w:r>
+        <w:rPr>
+          <w:rStyle w:val="Emphasis"/>
+          <w:rFonts w:ascii="Constantia" w:hAnsi="Constantia"/>
+          <w:color w:val="000000"/>
+          <w:lang w:val="bg-BG"/>
+        </w:rPr>
+        <w:t xml:space="preserve">           Като </w:t>
+      </w:r>
+      <w:r>
+        <w:rPr>
+          <w:rStyle w:val="Emphasis"/>
+          <w:rFonts w:ascii="Constantia" w:hAnsi="Constantia"/>
+          <w:b/>
+          <w:color w:val="000000"/>
+          <w:lang w:val="en-US"/>
+        </w:rPr>
+        <w:t>IDE</w:t>
+      </w:r>
+      <w:r>
+        <w:rPr>
+          <w:rStyle w:val="Emphasis"/>
+          <w:rFonts w:ascii="Constantia" w:hAnsi="Constantia"/>
+          <w:color w:val="000000"/>
+          <w:lang w:val="bg-BG"/>
+        </w:rPr>
+        <w:t>(интегрирана среда за разработка)</w:t>
+      </w:r>
+      <w:r>
+        <w:rPr>
+          <w:rStyle w:val="Emphasis"/>
+          <w:rFonts w:ascii="Constantia" w:hAnsi="Constantia"/>
+          <w:color w:val="000000"/>
+          <w:lang w:val="en-US"/>
+        </w:rPr>
+        <w:t xml:space="preserve"> </w:t>
+      </w:r>
+      <w:r>
+        <w:rPr>
+          <w:rStyle w:val="Emphasis"/>
+          <w:rFonts w:ascii="Constantia" w:hAnsi="Constantia"/>
+          <w:color w:val="000000"/>
+          <w:lang w:val="bg-BG"/>
+        </w:rPr>
+        <w:t>ще се използват:</w:t>
       </w:r>
     </w:p>
     <w:p>
@@ -4589,7 +5110,7 @@
         <w:pStyle w:val="ListParagraph"/>
         <w:numPr>
           <w:ilvl w:val="0"/>
-          <w:numId w:val="12"/>
+          <w:numId w:val="18"/>
         </w:numPr>
         <w:tabs>
           <w:tab w:val="left" w:pos="10065"/>
@@ -4597,8 +5118,8 @@
         <w:jc w:val="both"/>
         <w:rPr>
           <w:rStyle w:val="Emphasis"/>
-          <w:rFonts w:ascii="Constantia" w:hAnsi="Constantia"/>
-          <w:color w:val="000000"/>
+          <w:iCs w:val="0"/>
+          <w:sz w:val="24"/>
           <w:lang w:val="bg-BG"/>
         </w:rPr>
       </w:pPr>
@@ -4606,315 +5127,66 @@
         <w:rPr>
           <w:rStyle w:val="Emphasis"/>
           <w:rFonts w:ascii="Constantia" w:hAnsi="Constantia"/>
-          <w:b/>
-          <w:color w:val="000000"/>
-          <w:lang w:val="en-US"/>
-        </w:rPr>
-        <w:t>GitHub</w:t>
+          <w:color w:val="000000"/>
+          <w:lang w:val="en-US"/>
+        </w:rPr>
+        <w:t>V</w:t>
       </w:r>
       <w:r>
         <w:rPr>
           <w:rStyle w:val="Emphasis"/>
           <w:rFonts w:ascii="Constantia" w:hAnsi="Constantia"/>
           <w:color w:val="000000"/>
-          <w:lang w:val="bg-BG"/>
-        </w:rPr>
-        <w:t xml:space="preserve"> - </w:t>
-      </w:r>
-      <w:r>
-        <w:rPr>
-          <w:rFonts w:ascii="Constantia" w:hAnsi="Constantia"/>
-          <w:b/>
-          <w:color w:val="000000" w:themeColor="text1"/>
-        </w:rPr>
-        <w:t>Web-based</w:t>
-      </w:r>
-      <w:r>
-        <w:rPr>
-          <w:rFonts w:ascii="Constantia" w:hAnsi="Constantia"/>
-          <w:color w:val="000000" w:themeColor="text1"/>
+          <w:lang w:val="en-US"/>
+        </w:rPr>
+        <w:t xml:space="preserve">S </w:t>
+      </w:r>
+      <w:proofErr w:type="spellStart"/>
+      <w:r>
+        <w:rPr>
+          <w:rStyle w:val="Emphasis"/>
+          <w:rFonts w:ascii="Constantia" w:hAnsi="Constantia"/>
+          <w:color w:val="000000"/>
+          <w:lang w:val="en-US"/>
+        </w:rPr>
+        <w:t>Codе</w:t>
+      </w:r>
+      <w:proofErr w:type="spellEnd"/>
+      <w:r>
+        <w:rPr>
+          <w:rStyle w:val="Emphasis"/>
+          <w:rFonts w:ascii="Constantia" w:hAnsi="Constantia"/>
+          <w:color w:val="000000"/>
+          <w:lang w:val="en-US"/>
         </w:rPr>
         <w:t xml:space="preserve"> </w:t>
       </w:r>
-      <w:hyperlink r:id="rId9" w:tooltip="Git" w:history="1">
-        <w:r>
-          <w:rPr>
-            <w:rStyle w:val="Hyperlink"/>
-            <w:rFonts w:ascii="Constantia" w:hAnsi="Constantia"/>
-            <w:b/>
-            <w:color w:val="000000" w:themeColor="text1"/>
-          </w:rPr>
-          <w:t>Git</w:t>
-        </w:r>
-      </w:hyperlink>
-      <w:r>
-        <w:rPr>
-          <w:rFonts w:ascii="Constantia" w:hAnsi="Constantia"/>
-          <w:color w:val="000000" w:themeColor="text1"/>
-        </w:rPr>
-        <w:t xml:space="preserve"> </w:t>
-      </w:r>
-      <w:hyperlink r:id="rId10" w:tooltip="Version control" w:history="1">
-        <w:r>
-          <w:rPr>
-            <w:rStyle w:val="Hyperlink"/>
-            <w:rFonts w:ascii="Constantia" w:hAnsi="Constantia"/>
-            <w:color w:val="000000" w:themeColor="text1"/>
-          </w:rPr>
-          <w:t>version control</w:t>
-        </w:r>
-      </w:hyperlink>
-      <w:r>
-        <w:rPr>
-          <w:rFonts w:ascii="Constantia" w:hAnsi="Constantia"/>
-          <w:color w:val="000000" w:themeColor="text1"/>
-        </w:rPr>
-        <w:t xml:space="preserve"> </w:t>
-      </w:r>
-      <w:hyperlink r:id="rId11" w:tooltip="Repository (version control)" w:history="1">
-        <w:r>
-          <w:rPr>
-            <w:rStyle w:val="Hyperlink"/>
-            <w:rFonts w:ascii="Constantia" w:hAnsi="Constantia"/>
-            <w:b/>
-            <w:color w:val="000000" w:themeColor="text1"/>
-          </w:rPr>
-          <w:t>repository</w:t>
-        </w:r>
-      </w:hyperlink>
-      <w:r>
-        <w:rPr>
-          <w:rFonts w:ascii="Constantia" w:hAnsi="Constantia"/>
-          <w:b/>
-          <w:color w:val="000000" w:themeColor="text1"/>
-        </w:rPr>
-        <w:t xml:space="preserve"> </w:t>
-      </w:r>
-      <w:hyperlink r:id="rId12" w:tooltip="Internet hosting service" w:history="1">
-        <w:r>
-          <w:rPr>
-            <w:rStyle w:val="Hyperlink"/>
-            <w:rFonts w:ascii="Constantia" w:hAnsi="Constantia"/>
-            <w:b/>
-            <w:color w:val="000000" w:themeColor="text1"/>
-          </w:rPr>
-          <w:t>hosting service</w:t>
-        </w:r>
-      </w:hyperlink>
     </w:p>
     <w:p>
       <w:pPr>
         <w:pStyle w:val="ListParagraph"/>
         <w:numPr>
           <w:ilvl w:val="0"/>
-          <w:numId w:val="12"/>
+          <w:numId w:val="18"/>
         </w:numPr>
         <w:tabs>
           <w:tab w:val="left" w:pos="10065"/>
         </w:tabs>
         <w:jc w:val="both"/>
         <w:rPr>
+          <w:i/>
+          <w:sz w:val="24"/>
+          <w:lang w:val="bg-BG"/>
+        </w:rPr>
+      </w:pPr>
+      <w:r>
+        <w:rPr>
           <w:rStyle w:val="Emphasis"/>
           <w:rFonts w:ascii="Constantia" w:hAnsi="Constantia"/>
-          <w:b/>
-          <w:color w:val="000000"/>
-          <w:lang w:val="bg-BG"/>
-        </w:rPr>
-      </w:pPr>
-      <w:r>
-        <w:rPr>
-          <w:rStyle w:val="Emphasis"/>
-          <w:rFonts w:ascii="Constantia" w:hAnsi="Constantia"/>
-          <w:b/>
-          <w:color w:val="000000"/>
-          <w:lang w:val="en-US"/>
-        </w:rPr>
-        <w:t>C#, ASP</w:t>
-      </w:r>
-      <w:r>
-        <w:rPr>
-          <w:rStyle w:val="Emphasis"/>
-          <w:rFonts w:ascii="Constantia" w:hAnsi="Constantia"/>
-          <w:b/>
-          <w:color w:val="000000"/>
-          <w:lang w:val="bg-BG"/>
-        </w:rPr>
-        <w:t>.</w:t>
-      </w:r>
-      <w:r>
-        <w:rPr>
-          <w:rStyle w:val="Emphasis"/>
-          <w:rFonts w:ascii="Constantia" w:hAnsi="Constantia"/>
-          <w:b/>
-          <w:color w:val="000000"/>
-          <w:lang w:val="en-US"/>
-        </w:rPr>
-        <w:t>NET 4.5.x</w:t>
-      </w:r>
-      <w:r>
-        <w:rPr>
-          <w:rStyle w:val="Emphasis"/>
-          <w:rFonts w:ascii="Constantia" w:hAnsi="Constantia"/>
-          <w:color w:val="000000"/>
-          <w:lang w:val="en-US"/>
-        </w:rPr>
-        <w:t xml:space="preserve"> &amp; </w:t>
-      </w:r>
-      <w:r>
-        <w:rPr>
-          <w:rStyle w:val="Emphasis"/>
-          <w:rFonts w:ascii="Constantia" w:hAnsi="Constantia"/>
-          <w:b/>
-          <w:color w:val="000000"/>
-          <w:lang w:val="en-US"/>
-        </w:rPr>
-        <w:t>ASPNET</w:t>
-      </w:r>
-      <w:r>
-        <w:rPr>
-          <w:rStyle w:val="Emphasis"/>
-          <w:rFonts w:ascii="Constantia" w:hAnsi="Constantia"/>
-          <w:color w:val="000000"/>
-          <w:lang w:val="en-US"/>
-        </w:rPr>
-        <w:t xml:space="preserve"> </w:t>
-      </w:r>
-      <w:r>
-        <w:rPr>
-          <w:rStyle w:val="Emphasis"/>
-          <w:rFonts w:ascii="Constantia" w:hAnsi="Constantia"/>
-          <w:b/>
-          <w:color w:val="000000"/>
-          <w:lang w:val="en-US"/>
-        </w:rPr>
-        <w:t>Core 1.x, 2.x</w:t>
-      </w:r>
-    </w:p>
-    <w:p>
-      <w:pPr>
-        <w:pStyle w:val="ListParagraph"/>
-        <w:numPr>
-          <w:ilvl w:val="0"/>
-          <w:numId w:val="12"/>
-        </w:numPr>
-        <w:tabs>
-          <w:tab w:val="left" w:pos="10065"/>
-        </w:tabs>
-        <w:jc w:val="both"/>
-        <w:rPr>
-          <w:rStyle w:val="Emphasis"/>
-          <w:rFonts w:ascii="Constantia" w:hAnsi="Constantia"/>
-          <w:color w:val="000000"/>
-          <w:lang w:val="bg-BG"/>
-        </w:rPr>
-      </w:pPr>
-      <w:r>
-        <w:rPr>
-          <w:rStyle w:val="Emphasis"/>
-          <w:rFonts w:ascii="Constantia" w:hAnsi="Constantia"/>
-          <w:b/>
-          <w:color w:val="000000"/>
-          <w:lang w:val="en-US"/>
-        </w:rPr>
-        <w:t>EF 6</w:t>
-      </w:r>
-      <w:r>
-        <w:rPr>
-          <w:rStyle w:val="Emphasis"/>
-          <w:rFonts w:ascii="Constantia" w:hAnsi="Constantia"/>
-          <w:color w:val="000000"/>
-          <w:lang w:val="en-US"/>
-        </w:rPr>
-        <w:t xml:space="preserve">, </w:t>
-      </w:r>
-      <w:r>
-        <w:rPr>
-          <w:rStyle w:val="Emphasis"/>
-          <w:rFonts w:ascii="Constantia" w:hAnsi="Constantia"/>
-          <w:b/>
-          <w:color w:val="000000"/>
-          <w:lang w:val="en-US"/>
-        </w:rPr>
-        <w:t>EF Core</w:t>
-      </w:r>
-    </w:p>
-    <w:p>
-      <w:pPr>
-        <w:pStyle w:val="ListParagraph"/>
-        <w:numPr>
-          <w:ilvl w:val="0"/>
-          <w:numId w:val="12"/>
-        </w:numPr>
-        <w:tabs>
-          <w:tab w:val="left" w:pos="10065"/>
-        </w:tabs>
-        <w:jc w:val="both"/>
-        <w:rPr>
-          <w:rStyle w:val="Emphasis"/>
-          <w:rFonts w:ascii="Constantia" w:hAnsi="Constantia"/>
-          <w:b/>
-          <w:color w:val="000000"/>
-          <w:lang w:val="bg-BG"/>
-        </w:rPr>
-      </w:pPr>
-      <w:r>
-        <w:rPr>
-          <w:rStyle w:val="Emphasis"/>
-          <w:rFonts w:ascii="Constantia" w:hAnsi="Constantia"/>
-          <w:b/>
-          <w:color w:val="000000"/>
-          <w:lang w:val="en-US"/>
-        </w:rPr>
-        <w:t xml:space="preserve">SQL </w:t>
-      </w:r>
-      <w:r>
-        <w:rPr>
-          <w:rStyle w:val="Emphasis"/>
-          <w:rFonts w:ascii="Constantia" w:hAnsi="Constantia"/>
-          <w:b/>
-          <w:color w:val="000000"/>
-          <w:lang w:val="en-US"/>
-        </w:rPr>
-        <w:t>Server</w:t>
-      </w:r>
-      <w:r>
-        <w:rPr>
-          <w:rStyle w:val="Emphasis"/>
-          <w:rFonts w:ascii="Constantia" w:hAnsi="Constantia"/>
-          <w:b/>
-          <w:color w:val="000000"/>
-          <w:lang w:val="en-US"/>
-        </w:rPr>
-        <w:t xml:space="preserve"> v17.x</w:t>
-      </w:r>
-    </w:p>
-    <w:p>
-      <w:pPr>
-        <w:pStyle w:val="ListParagraph"/>
-        <w:numPr>
-          <w:ilvl w:val="0"/>
-          <w:numId w:val="12"/>
-        </w:numPr>
-        <w:tabs>
-          <w:tab w:val="left" w:pos="10065"/>
-        </w:tabs>
-        <w:jc w:val="both"/>
-        <w:rPr>
-          <w:b/>
-          <w:i/>
-          <w:sz w:val="24"/>
-          <w:lang w:val="bg-BG"/>
-        </w:rPr>
-      </w:pPr>
-      <w:r>
-        <w:rPr>
-          <w:rStyle w:val="Emphasis"/>
-          <w:rFonts w:ascii="Constantia" w:hAnsi="Constantia"/>
-          <w:b/>
-          <w:color w:val="000000"/>
-          <w:lang w:val="en-US"/>
-        </w:rPr>
-        <w:t>VS Code, VS Community 2017</w:t>
+          <w:color w:val="000000"/>
+          <w:lang w:val="en-US"/>
+        </w:rPr>
+        <w:t>VS Community 2017</w:t>
       </w:r>
     </w:p>
     <w:p>
@@ -5062,15 +5334,37 @@
           <w:lang w:val="bg-BG"/>
         </w:rPr>
       </w:pPr>
-      <w:r>
-        <w:rPr>
-          <w:rFonts w:ascii="Constantia" w:hAnsi="Constantia"/>
-          <w:i/>
-          <w:color w:val="000000"/>
-          <w:lang w:val="en-US"/>
-        </w:rPr>
-        <w:t>Основни по</w:t>
-      </w:r>
+      <w:proofErr w:type="spellStart"/>
+      <w:r>
+        <w:rPr>
+          <w:rFonts w:ascii="Constantia" w:hAnsi="Constantia"/>
+          <w:i/>
+          <w:color w:val="000000"/>
+          <w:lang w:val="en-US"/>
+        </w:rPr>
+        <w:t>Основни</w:t>
+      </w:r>
+      <w:proofErr w:type="spellEnd"/>
+      <w:r>
+        <w:rPr>
+          <w:rFonts w:ascii="Constantia" w:hAnsi="Constantia"/>
+          <w:i/>
+          <w:color w:val="000000"/>
+          <w:lang w:val="en-US"/>
+        </w:rPr>
+        <w:t xml:space="preserve"> </w:t>
+      </w:r>
+      <w:proofErr w:type="spellStart"/>
+      <w:r>
+        <w:rPr>
+          <w:rFonts w:ascii="Constantia" w:hAnsi="Constantia"/>
+          <w:i/>
+          <w:color w:val="000000"/>
+          <w:lang w:val="en-US"/>
+        </w:rPr>
+        <w:t>по</w:t>
+      </w:r>
+      <w:proofErr w:type="spellEnd"/>
       <w:r>
         <w:rPr>
           <w:rFonts w:ascii="Constantia" w:hAnsi="Constantia"/>
@@ -5080,6 +5374,7 @@
         </w:rPr>
         <w:t>з</w:t>
       </w:r>
+      <w:proofErr w:type="spellStart"/>
       <w:r>
         <w:rPr>
           <w:rFonts w:ascii="Constantia" w:hAnsi="Constantia"/>
@@ -5089,15 +5384,27 @@
         </w:rPr>
         <w:t>нания</w:t>
       </w:r>
-      <w:r>
-        <w:rPr>
-          <w:rFonts w:ascii="Constantia" w:hAnsi="Constantia"/>
-          <w:i/>
-          <w:color w:val="000000"/>
-          <w:lang w:val="bg-BG"/>
-        </w:rPr>
-        <w:t xml:space="preserve"> в ООП(</w:t>
-      </w:r>
+      <w:proofErr w:type="spellEnd"/>
+      <w:r>
+        <w:rPr>
+          <w:rFonts w:ascii="Constantia" w:hAnsi="Constantia"/>
+          <w:i/>
+          <w:color w:val="000000"/>
+          <w:lang w:val="bg-BG"/>
+        </w:rPr>
+        <w:t xml:space="preserve"> в </w:t>
+      </w:r>
+      <w:proofErr w:type="gramStart"/>
+      <w:r>
+        <w:rPr>
+          <w:rFonts w:ascii="Constantia" w:hAnsi="Constantia"/>
+          <w:i/>
+          <w:color w:val="000000"/>
+          <w:lang w:val="bg-BG"/>
+        </w:rPr>
+        <w:t>ООП(</w:t>
+      </w:r>
+      <w:proofErr w:type="gramEnd"/>
       <w:r>
         <w:rPr>
           <w:rFonts w:ascii="Constantia" w:hAnsi="Constantia"/>
@@ -5123,8 +5430,19 @@
           <w:color w:val="000000"/>
           <w:lang w:val="en-US"/>
         </w:rPr>
-        <w:t xml:space="preserve"> със</w:t>
-      </w:r>
+        <w:t xml:space="preserve"> </w:t>
+      </w:r>
+      <w:proofErr w:type="spellStart"/>
+      <w:r>
+        <w:rPr>
+          <w:rFonts w:ascii="Constantia" w:hAnsi="Constantia"/>
+          <w:i/>
+          <w:color w:val="000000"/>
+          <w:lang w:val="en-US"/>
+        </w:rPr>
+        <w:t>със</w:t>
+      </w:r>
+      <w:proofErr w:type="spellEnd"/>
       <w:r>
         <w:rPr>
           <w:rFonts w:ascii="Constantia" w:hAnsi="Constantia"/>
@@ -5339,14 +5657,25 @@
         </w:rPr>
         <w:t xml:space="preserve">/или </w:t>
       </w:r>
-      <w:r>
-        <w:rPr>
-          <w:rFonts w:ascii="Constantia" w:hAnsi="Constantia"/>
-          <w:i/>
-          <w:color w:val="000000"/>
-          <w:lang w:val="en-US"/>
-        </w:rPr>
-        <w:t xml:space="preserve">AppHarbor </w:t>
+      <w:proofErr w:type="spellStart"/>
+      <w:r>
+        <w:rPr>
+          <w:rFonts w:ascii="Constantia" w:hAnsi="Constantia"/>
+          <w:i/>
+          <w:color w:val="000000"/>
+          <w:lang w:val="en-US"/>
+        </w:rPr>
+        <w:t>AppHarbor</w:t>
+      </w:r>
+      <w:proofErr w:type="spellEnd"/>
+      <w:r>
+        <w:rPr>
+          <w:rFonts w:ascii="Constantia" w:hAnsi="Constantia"/>
+          <w:i/>
+          <w:color w:val="000000"/>
+          <w:lang w:val="en-US"/>
+        </w:rPr>
+        <w:t xml:space="preserve"> </w:t>
       </w:r>
       <w:r>
         <w:rPr>
@@ -5536,6 +5865,7 @@
         </w:rPr>
         <w:t xml:space="preserve">ай-съвременните стандарти и технологии за изграждане на </w:t>
       </w:r>
+      <w:proofErr w:type="spellStart"/>
       <w:r>
         <w:rPr>
           <w:rFonts w:ascii="Constantia" w:hAnsi="Constantia"/>
@@ -5545,6 +5875,7 @@
         </w:rPr>
         <w:t>уеб</w:t>
       </w:r>
+      <w:proofErr w:type="spellEnd"/>
       <w:r>
         <w:rPr>
           <w:rFonts w:ascii="Constantia" w:hAnsi="Constantia"/>
@@ -6314,6 +6645,7 @@
         </w:rPr>
         <w:t xml:space="preserve">зи </w:t>
       </w:r>
+      <w:proofErr w:type="spellStart"/>
       <w:r>
         <w:rPr>
           <w:rFonts w:ascii="Constantia" w:hAnsi="Constantia"/>
@@ -6324,6 +6656,7 @@
         </w:rPr>
         <w:t>AppHarbor</w:t>
       </w:r>
+      <w:proofErr w:type="spellEnd"/>
       <w:r>
         <w:rPr>
           <w:rFonts w:ascii="Constantia" w:hAnsi="Constantia"/>
@@ -7810,7 +8143,24 @@
           <w:i/>
           <w:lang w:val="bg-BG"/>
         </w:rPr>
-        <w:t>(присъствие)</w:t>
+        <w:t>(</w:t>
+      </w:r>
+      <w:r>
+        <w:rPr>
+          <w:rFonts w:ascii="Constantia" w:hAnsi="Constantia"/>
+          <w:b/>
+          <w:i/>
+          <w:lang w:val="bg-BG"/>
+        </w:rPr>
+        <w:t>присъствие</w:t>
+      </w:r>
+      <w:r>
+        <w:rPr>
+          <w:rFonts w:ascii="Constantia" w:hAnsi="Constantia"/>
+          <w:i/>
+          <w:lang w:val="bg-BG"/>
+        </w:rPr>
+        <w:t>)</w:t>
       </w:r>
       <w:r>
         <w:rPr>
@@ -7834,7 +8184,41 @@
           <w:i/>
           <w:lang w:val="bg-BG"/>
         </w:rPr>
-        <w:t xml:space="preserve"> студентът получава 0 или 1 точки. </w:t>
+        <w:t xml:space="preserve"> студентът получава </w:t>
+      </w:r>
+      <w:r>
+        <w:rPr>
+          <w:rFonts w:ascii="Constantia" w:hAnsi="Constantia"/>
+          <w:b/>
+          <w:i/>
+          <w:lang w:val="bg-BG"/>
+        </w:rPr>
+        <w:t>0</w:t>
+      </w:r>
+      <w:r>
+        <w:rPr>
+          <w:rFonts w:ascii="Constantia" w:hAnsi="Constantia"/>
+          <w:i/>
+          <w:lang w:val="bg-BG"/>
+        </w:rPr>
+        <w:t xml:space="preserve"> или </w:t>
+      </w:r>
+      <w:r>
+        <w:rPr>
+          <w:rFonts w:ascii="Constantia" w:hAnsi="Constantia"/>
+          <w:b/>
+          <w:i/>
+          <w:lang w:val="bg-BG"/>
+        </w:rPr>
+        <w:t>1</w:t>
+      </w:r>
+      <w:r>
+        <w:rPr>
+          <w:rFonts w:ascii="Constantia" w:hAnsi="Constantia"/>
+          <w:i/>
+          <w:lang w:val="bg-BG"/>
+        </w:rPr>
+        <w:t xml:space="preserve"> точки. </w:t>
       </w:r>
       <w:r>
         <w:rPr>
@@ -8090,6 +8474,7 @@
         </w:rPr>
         <w:t xml:space="preserve">курсовата работа е качена в </w:t>
       </w:r>
+      <w:proofErr w:type="spellStart"/>
       <w:r>
         <w:rPr>
           <w:rFonts w:ascii="Constantia" w:hAnsi="Constantia"/>
@@ -8099,6 +8484,7 @@
         </w:rPr>
         <w:t>AppHarbor</w:t>
       </w:r>
+      <w:proofErr w:type="spellEnd"/>
       <w:r>
         <w:rPr>
           <w:rFonts w:ascii="Constantia" w:hAnsi="Constantia"/>
@@ -8425,15 +8811,7 @@
           <w:i/>
           <w:lang w:val="bg-BG"/>
         </w:rPr>
-        <w:t>коректно валидиране на данни</w:t>
-      </w:r>
-      <w:r>
-        <w:rPr>
-          <w:rFonts w:ascii="Constantia" w:hAnsi="Constantia"/>
-          <w:i/>
-          <w:lang w:val="bg-BG"/>
-        </w:rPr>
-        <w:t xml:space="preserve"> - </w:t>
+        <w:t xml:space="preserve">коректно валидиране на данни - </w:t>
       </w:r>
       <w:r>
         <w:rPr>
@@ -8468,15 +8846,7 @@
           <w:i/>
           <w:lang w:val="bg-BG"/>
         </w:rPr>
-        <w:t>качество на кода</w:t>
-      </w:r>
-      <w:r>
-        <w:rPr>
-          <w:rFonts w:ascii="Constantia" w:hAnsi="Constantia"/>
-          <w:i/>
-          <w:lang w:val="bg-BG"/>
-        </w:rPr>
-        <w:t xml:space="preserve"> - </w:t>
+        <w:t xml:space="preserve">качество на кода - </w:t>
       </w:r>
       <w:r>
         <w:rPr>
@@ -8560,8 +8930,6 @@
         </w:rPr>
         <w:t>очки</w:t>
       </w:r>
-      <w:bookmarkStart w:id="0" w:name="_GoBack"/>
-      <w:bookmarkEnd w:id="0"/>
       <w:r>
         <w:rPr>
           <w:rFonts w:ascii="Constantia" w:hAnsi="Constantia"/>
@@ -9493,6 +9861,8 @@
           <w:lang w:val="bg-BG"/>
         </w:rPr>
       </w:pPr>
+      <w:bookmarkStart w:id="0" w:name="_GoBack"/>
+      <w:bookmarkEnd w:id="0"/>
     </w:p>
     <w:p>
       <w:pPr>
@@ -10056,7 +10426,7 @@
         <w:rStyle w:val="PageNumber"/>
         <w:noProof/>
       </w:rPr>
-      <w:t>4</w:t>
+      <w:t>3</w:t>
     </w:r>
     <w:r>
       <w:rPr>
@@ -10156,7 +10526,15 @@
           <w:szCs w:val="16"/>
           <w:lang w:val="bg-BG"/>
         </w:rPr>
-        <w:t>според научната им специалност</w:t>
+        <w:t xml:space="preserve">според </w:t>
+      </w:r>
+      <w:r>
+        <w:rPr>
+          <w:sz w:val="16"/>
+          <w:szCs w:val="16"/>
+          <w:lang w:val="bg-BG"/>
+        </w:rPr>
+        <w:t>научната им специалност</w:t>
       </w:r>
     </w:p>
   </w:footnote>
@@ -10538,6 +10916,119 @@
     </w:lvl>
   </w:abstractNum>
   <w:abstractNum w:abstractNumId="3" w15:restartNumberingAfterBreak="0">
+    <w:nsid w:val="081B27AC"/>
+    <w:multiLevelType w:val="hybridMultilevel"/>
+    <w:tmpl w:val="D9B0E21A"/>
+    <w:lvl w:ilvl="0" w:tplc="451A5C56">
+      <w:numFmt w:val="bullet"/>
+      <w:lvlText w:val="-"/>
+      <w:lvlJc w:val="left"/>
+      <w:pPr>
+        <w:ind w:left="1080" w:hanging="360"/>
+      </w:pPr>
+      <w:rPr>
+        <w:rFonts w:ascii="Constantia" w:eastAsia="Times New Roman" w:hAnsi="Constantia" w:cs="Times New Roman" w:hint="default"/>
+        <w:b/>
+      </w:rPr>
+    </w:lvl>
+    <w:lvl w:ilvl="1" w:tplc="04090003" w:tentative="1">
+      <w:start w:val="1"/>
+      <w:numFmt w:val="bullet"/>
+      <w:lvlText w:val="o"/>
+      <w:lvlJc w:val="left"/>
+      <w:pPr>
+        <w:ind w:left="1800" w:hanging="360"/>
+      </w:pPr>
+      <w:rPr>
+        <w:rFonts w:ascii="Courier New" w:hAnsi="Courier New" w:cs="Courier New" w:hint="default"/>
+      </w:rPr>
+    </w:lvl>
+    <w:lvl w:ilvl="2" w:tplc="04090005" w:tentative="1">
+      <w:start w:val="1"/>
+      <w:numFmt w:val="bullet"/>
+      <w:lvlText w:val=""/>
+      <w:lvlJc w:val="left"/>
+      <w:pPr>
+        <w:ind w:left="2520" w:hanging="360"/>
+      </w:pPr>
+      <w:rPr>
+        <w:rFonts w:ascii="Wingdings" w:hAnsi="Wingdings" w:hint="default"/>
+      </w:rPr>
+    </w:lvl>
+    <w:lvl w:ilvl="3" w:tplc="04090001" w:tentative="1">
+      <w:start w:val="1"/>
+      <w:numFmt w:val="bullet"/>
+      <w:lvlText w:val=""/>
+      <w:lvlJc w:val="left"/>
+      <w:pPr>
+        <w:ind w:left="3240" w:hanging="360"/>
+      </w:pPr>
+      <w:rPr>
+        <w:rFonts w:ascii="Symbol" w:hAnsi="Symbol" w:hint="default"/>
+      </w:rPr>
+    </w:lvl>
+    <w:lvl w:ilvl="4" w:tplc="04090003" w:tentative="1">
+      <w:start w:val="1"/>
+      <w:numFmt w:val="bullet"/>
+      <w:lvlText w:val="o"/>
+      <w:lvlJc w:val="left"/>
+      <w:pPr>
+        <w:ind w:left="3960" w:hanging="360"/>
+      </w:pPr>
+      <w:rPr>
+        <w:rFonts w:ascii="Courier New" w:hAnsi="Courier New" w:cs="Courier New" w:hint="default"/>
+      </w:rPr>
+    </w:lvl>
+    <w:lvl w:ilvl="5" w:tplc="04090005" w:tentative="1">
+      <w:start w:val="1"/>
+      <w:numFmt w:val="bullet"/>
+      <w:lvlText w:val=""/>
+      <w:lvlJc w:val="left"/>
+      <w:pPr>
+        <w:ind w:left="4680" w:hanging="360"/>
+      </w:pPr>
+      <w:rPr>
+        <w:rFonts w:ascii="Wingdings" w:hAnsi="Wingdings" w:hint="default"/>
+      </w:rPr>
+    </w:lvl>
+    <w:lvl w:ilvl="6" w:tplc="04090001" w:tentative="1">
+      <w:start w:val="1"/>
+      <w:numFmt w:val="bullet"/>
+      <w:lvlText w:val=""/>
+      <w:lvlJc w:val="left"/>
+      <w:pPr>
+        <w:ind w:left="5400" w:hanging="360"/>
+      </w:pPr>
+      <w:rPr>
+        <w:rFonts w:ascii="Symbol" w:hAnsi="Symbol" w:hint="default"/>
+      </w:rPr>
+    </w:lvl>
+    <w:lvl w:ilvl="7" w:tplc="04090003" w:tentative="1">
+      <w:start w:val="1"/>
+      <w:numFmt w:val="bullet"/>
+      <w:lvlText w:val="o"/>
+      <w:lvlJc w:val="left"/>
+      <w:pPr>
+        <w:ind w:left="6120" w:hanging="360"/>
+      </w:pPr>
+      <w:rPr>
+        <w:rFonts w:ascii="Courier New" w:hAnsi="Courier New" w:cs="Courier New" w:hint="default"/>
+      </w:rPr>
+    </w:lvl>
+    <w:lvl w:ilvl="8" w:tplc="04090005" w:tentative="1">
+      <w:start w:val="1"/>
+      <w:numFmt w:val="bullet"/>
+      <w:lvlText w:val=""/>
+      <w:lvlJc w:val="left"/>
+      <w:pPr>
+        <w:ind w:left="6840" w:hanging="360"/>
+      </w:pPr>
+      <w:rPr>
+        <w:rFonts w:ascii="Wingdings" w:hAnsi="Wingdings" w:hint="default"/>
+      </w:rPr>
+    </w:lvl>
+  </w:abstractNum>
+  <w:abstractNum w:abstractNumId="4" w15:restartNumberingAfterBreak="0">
     <w:nsid w:val="1C842B98"/>
     <w:multiLevelType w:val="multilevel"/>
     <w:tmpl w:val="0F465C16"/>
@@ -10653,7 +11144,7 @@
       </w:pPr>
     </w:lvl>
   </w:abstractNum>
-  <w:abstractNum w:abstractNumId="4" w15:restartNumberingAfterBreak="0">
+  <w:abstractNum w:abstractNumId="5" w15:restartNumberingAfterBreak="0">
     <w:nsid w:val="20355354"/>
     <w:multiLevelType w:val="multilevel"/>
     <w:tmpl w:val="0F465C16"/>
@@ -10769,7 +11260,7 @@
       </w:pPr>
     </w:lvl>
   </w:abstractNum>
-  <w:abstractNum w:abstractNumId="5" w15:restartNumberingAfterBreak="0">
+  <w:abstractNum w:abstractNumId="6" w15:restartNumberingAfterBreak="0">
     <w:nsid w:val="22804397"/>
     <w:multiLevelType w:val="multilevel"/>
     <w:tmpl w:val="76CC008A"/>
@@ -10909,7 +11400,119 @@
       </w:rPr>
     </w:lvl>
   </w:abstractNum>
-  <w:abstractNum w:abstractNumId="6" w15:restartNumberingAfterBreak="0">
+  <w:abstractNum w:abstractNumId="7" w15:restartNumberingAfterBreak="0">
+    <w:nsid w:val="2FE80820"/>
+    <w:multiLevelType w:val="hybridMultilevel"/>
+    <w:tmpl w:val="AD1A4104"/>
+    <w:lvl w:ilvl="0" w:tplc="97B69918">
+      <w:numFmt w:val="bullet"/>
+      <w:lvlText w:val="-"/>
+      <w:lvlJc w:val="left"/>
+      <w:pPr>
+        <w:ind w:left="1080" w:hanging="360"/>
+      </w:pPr>
+      <w:rPr>
+        <w:rFonts w:ascii="Constantia" w:eastAsia="Times New Roman" w:hAnsi="Constantia" w:cs="Times New Roman" w:hint="default"/>
+      </w:rPr>
+    </w:lvl>
+    <w:lvl w:ilvl="1" w:tplc="04090003" w:tentative="1">
+      <w:start w:val="1"/>
+      <w:numFmt w:val="bullet"/>
+      <w:lvlText w:val="o"/>
+      <w:lvlJc w:val="left"/>
+      <w:pPr>
+        <w:ind w:left="1800" w:hanging="360"/>
+      </w:pPr>
+      <w:rPr>
+        <w:rFonts w:ascii="Courier New" w:hAnsi="Courier New" w:cs="Courier New" w:hint="default"/>
+      </w:rPr>
+    </w:lvl>
+    <w:lvl w:ilvl="2" w:tplc="04090005" w:tentative="1">
+      <w:start w:val="1"/>
+      <w:numFmt w:val="bullet"/>
+      <w:lvlText w:val=""/>
+      <w:lvlJc w:val="left"/>
+      <w:pPr>
+        <w:ind w:left="2520" w:hanging="360"/>
+      </w:pPr>
+      <w:rPr>
+        <w:rFonts w:ascii="Wingdings" w:hAnsi="Wingdings" w:hint="default"/>
+      </w:rPr>
+    </w:lvl>
+    <w:lvl w:ilvl="3" w:tplc="04090001" w:tentative="1">
+      <w:start w:val="1"/>
+      <w:numFmt w:val="bullet"/>
+      <w:lvlText w:val=""/>
+      <w:lvlJc w:val="left"/>
+      <w:pPr>
+        <w:ind w:left="3240" w:hanging="360"/>
+      </w:pPr>
+      <w:rPr>
+        <w:rFonts w:ascii="Symbol" w:hAnsi="Symbol" w:hint="default"/>
+      </w:rPr>
+    </w:lvl>
+    <w:lvl w:ilvl="4" w:tplc="04090003" w:tentative="1">
+      <w:start w:val="1"/>
+      <w:numFmt w:val="bullet"/>
+      <w:lvlText w:val="o"/>
+      <w:lvlJc w:val="left"/>
+      <w:pPr>
+        <w:ind w:left="3960" w:hanging="360"/>
+      </w:pPr>
+      <w:rPr>
+        <w:rFonts w:ascii="Courier New" w:hAnsi="Courier New" w:cs="Courier New" w:hint="default"/>
+      </w:rPr>
+    </w:lvl>
+    <w:lvl w:ilvl="5" w:tplc="04090005" w:tentative="1">
+      <w:start w:val="1"/>
+      <w:numFmt w:val="bullet"/>
+      <w:lvlText w:val=""/>
+      <w:lvlJc w:val="left"/>
+      <w:pPr>
+        <w:ind w:left="4680" w:hanging="360"/>
+      </w:pPr>
+      <w:rPr>
+        <w:rFonts w:ascii="Wingdings" w:hAnsi="Wingdings" w:hint="default"/>
+      </w:rPr>
+    </w:lvl>
+    <w:lvl w:ilvl="6" w:tplc="04090001" w:tentative="1">
+      <w:start w:val="1"/>
+      <w:numFmt w:val="bullet"/>
+      <w:lvlText w:val=""/>
+      <w:lvlJc w:val="left"/>
+      <w:pPr>
+        <w:ind w:left="5400" w:hanging="360"/>
+      </w:pPr>
+      <w:rPr>
+        <w:rFonts w:ascii="Symbol" w:hAnsi="Symbol" w:hint="default"/>
+      </w:rPr>
+    </w:lvl>
+    <w:lvl w:ilvl="7" w:tplc="04090003" w:tentative="1">
+      <w:start w:val="1"/>
+      <w:numFmt w:val="bullet"/>
+      <w:lvlText w:val="o"/>
+      <w:lvlJc w:val="left"/>
+      <w:pPr>
+        <w:ind w:left="6120" w:hanging="360"/>
+      </w:pPr>
+      <w:rPr>
+        <w:rFonts w:ascii="Courier New" w:hAnsi="Courier New" w:cs="Courier New" w:hint="default"/>
+      </w:rPr>
+    </w:lvl>
+    <w:lvl w:ilvl="8" w:tplc="04090005" w:tentative="1">
+      <w:start w:val="1"/>
+      <w:numFmt w:val="bullet"/>
+      <w:lvlText w:val=""/>
+      <w:lvlJc w:val="left"/>
+      <w:pPr>
+        <w:ind w:left="6840" w:hanging="360"/>
+      </w:pPr>
+      <w:rPr>
+        <w:rFonts w:ascii="Wingdings" w:hAnsi="Wingdings" w:hint="default"/>
+      </w:rPr>
+    </w:lvl>
+  </w:abstractNum>
+  <w:abstractNum w:abstractNumId="8" w15:restartNumberingAfterBreak="0">
     <w:nsid w:val="3E58789D"/>
     <w:multiLevelType w:val="multilevel"/>
     <w:tmpl w:val="0402001F"/>
@@ -11022,7 +11625,7 @@
       </w:pPr>
     </w:lvl>
   </w:abstractNum>
-  <w:abstractNum w:abstractNumId="7" w15:restartNumberingAfterBreak="0">
+  <w:abstractNum w:abstractNumId="9" w15:restartNumberingAfterBreak="0">
     <w:nsid w:val="434500F3"/>
     <w:multiLevelType w:val="multilevel"/>
     <w:tmpl w:val="F01C0076"/>
@@ -11159,7 +11762,7 @@
       </w:rPr>
     </w:lvl>
   </w:abstractNum>
-  <w:abstractNum w:abstractNumId="8" w15:restartNumberingAfterBreak="0">
+  <w:abstractNum w:abstractNumId="10" w15:restartNumberingAfterBreak="0">
     <w:nsid w:val="479F6E34"/>
     <w:multiLevelType w:val="hybridMultilevel"/>
     <w:tmpl w:val="B0809FA8"/>
@@ -11272,7 +11875,7 @@
       </w:rPr>
     </w:lvl>
   </w:abstractNum>
-  <w:abstractNum w:abstractNumId="9" w15:restartNumberingAfterBreak="0">
+  <w:abstractNum w:abstractNumId="11" w15:restartNumberingAfterBreak="0">
     <w:nsid w:val="47E97978"/>
     <w:multiLevelType w:val="hybridMultilevel"/>
     <w:tmpl w:val="436CDC0A"/>
@@ -11388,7 +11991,232 @@
       </w:rPr>
     </w:lvl>
   </w:abstractNum>
-  <w:abstractNum w:abstractNumId="10" w15:restartNumberingAfterBreak="0">
+  <w:abstractNum w:abstractNumId="12" w15:restartNumberingAfterBreak="0">
+    <w:nsid w:val="49080D30"/>
+    <w:multiLevelType w:val="hybridMultilevel"/>
+    <w:tmpl w:val="C6C2B400"/>
+    <w:lvl w:ilvl="0" w:tplc="3DCC297C">
+      <w:numFmt w:val="bullet"/>
+      <w:lvlText w:val="-"/>
+      <w:lvlJc w:val="left"/>
+      <w:pPr>
+        <w:ind w:left="927" w:hanging="360"/>
+      </w:pPr>
+      <w:rPr>
+        <w:rFonts w:ascii="Constantia" w:eastAsia="Times New Roman" w:hAnsi="Constantia" w:cs="Times New Roman" w:hint="default"/>
+        <w:color w:val="000000" w:themeColor="text1"/>
+      </w:rPr>
+    </w:lvl>
+    <w:lvl w:ilvl="1" w:tplc="04090003" w:tentative="1">
+      <w:start w:val="1"/>
+      <w:numFmt w:val="bullet"/>
+      <w:lvlText w:val="o"/>
+      <w:lvlJc w:val="left"/>
+      <w:pPr>
+        <w:ind w:left="1647" w:hanging="360"/>
+      </w:pPr>
+      <w:rPr>
+        <w:rFonts w:ascii="Courier New" w:hAnsi="Courier New" w:cs="Courier New" w:hint="default"/>
+      </w:rPr>
+    </w:lvl>
+    <w:lvl w:ilvl="2" w:tplc="04090005" w:tentative="1">
+      <w:start w:val="1"/>
+      <w:numFmt w:val="bullet"/>
+      <w:lvlText w:val=""/>
+      <w:lvlJc w:val="left"/>
+      <w:pPr>
+        <w:ind w:left="2367" w:hanging="360"/>
+      </w:pPr>
+      <w:rPr>
+        <w:rFonts w:ascii="Wingdings" w:hAnsi="Wingdings" w:hint="default"/>
+      </w:rPr>
+    </w:lvl>
+    <w:lvl w:ilvl="3" w:tplc="04090001" w:tentative="1">
+      <w:start w:val="1"/>
+      <w:numFmt w:val="bullet"/>
+      <w:lvlText w:val=""/>
+      <w:lvlJc w:val="left"/>
+      <w:pPr>
+        <w:ind w:left="3087" w:hanging="360"/>
+      </w:pPr>
+      <w:rPr>
+        <w:rFonts w:ascii="Symbol" w:hAnsi="Symbol" w:hint="default"/>
+      </w:rPr>
+    </w:lvl>
+    <w:lvl w:ilvl="4" w:tplc="04090003" w:tentative="1">
+      <w:start w:val="1"/>
+      <w:numFmt w:val="bullet"/>
+      <w:lvlText w:val="o"/>
+      <w:lvlJc w:val="left"/>
+      <w:pPr>
+        <w:ind w:left="3807" w:hanging="360"/>
+      </w:pPr>
+      <w:rPr>
+        <w:rFonts w:ascii="Courier New" w:hAnsi="Courier New" w:cs="Courier New" w:hint="default"/>
+      </w:rPr>
+    </w:lvl>
+    <w:lvl w:ilvl="5" w:tplc="04090005" w:tentative="1">
+      <w:start w:val="1"/>
+      <w:numFmt w:val="bullet"/>
+      <w:lvlText w:val=""/>
+      <w:lvlJc w:val="left"/>
+      <w:pPr>
+        <w:ind w:left="4527" w:hanging="360"/>
+      </w:pPr>
+      <w:rPr>
+        <w:rFonts w:ascii="Wingdings" w:hAnsi="Wingdings" w:hint="default"/>
+      </w:rPr>
+    </w:lvl>
+    <w:lvl w:ilvl="6" w:tplc="04090001" w:tentative="1">
+      <w:start w:val="1"/>
+      <w:numFmt w:val="bullet"/>
+      <w:lvlText w:val=""/>
+      <w:lvlJc w:val="left"/>
+      <w:pPr>
+        <w:ind w:left="5247" w:hanging="360"/>
+      </w:pPr>
+      <w:rPr>
+        <w:rFonts w:ascii="Symbol" w:hAnsi="Symbol" w:hint="default"/>
+      </w:rPr>
+    </w:lvl>
+    <w:lvl w:ilvl="7" w:tplc="04090003" w:tentative="1">
+      <w:start w:val="1"/>
+      <w:numFmt w:val="bullet"/>
+      <w:lvlText w:val="o"/>
+      <w:lvlJc w:val="left"/>
+      <w:pPr>
+        <w:ind w:left="5967" w:hanging="360"/>
+      </w:pPr>
+      <w:rPr>
+        <w:rFonts w:ascii="Courier New" w:hAnsi="Courier New" w:cs="Courier New" w:hint="default"/>
+      </w:rPr>
+    </w:lvl>
+    <w:lvl w:ilvl="8" w:tplc="04090005" w:tentative="1">
+      <w:start w:val="1"/>
+      <w:numFmt w:val="bullet"/>
+      <w:lvlText w:val=""/>
+      <w:lvlJc w:val="left"/>
+      <w:pPr>
+        <w:ind w:left="6687" w:hanging="360"/>
+      </w:pPr>
+      <w:rPr>
+        <w:rFonts w:ascii="Wingdings" w:hAnsi="Wingdings" w:hint="default"/>
+      </w:rPr>
+    </w:lvl>
+  </w:abstractNum>
+  <w:abstractNum w:abstractNumId="13" w15:restartNumberingAfterBreak="0">
+    <w:nsid w:val="57AA4C6B"/>
+    <w:multiLevelType w:val="hybridMultilevel"/>
+    <w:tmpl w:val="811A5464"/>
+    <w:lvl w:ilvl="0" w:tplc="10C6F278">
+      <w:numFmt w:val="bullet"/>
+      <w:lvlText w:val="-"/>
+      <w:lvlJc w:val="left"/>
+      <w:pPr>
+        <w:ind w:left="1080" w:hanging="360"/>
+      </w:pPr>
+      <w:rPr>
+        <w:rFonts w:ascii="Constantia" w:eastAsia="Times New Roman" w:hAnsi="Constantia" w:cs="Times New Roman" w:hint="default"/>
+      </w:rPr>
+    </w:lvl>
+    <w:lvl w:ilvl="1" w:tplc="04090003" w:tentative="1">
+      <w:start w:val="1"/>
+      <w:numFmt w:val="bullet"/>
+      <w:lvlText w:val="o"/>
+      <w:lvlJc w:val="left"/>
+      <w:pPr>
+        <w:ind w:left="1800" w:hanging="360"/>
+      </w:pPr>
+      <w:rPr>
+        <w:rFonts w:ascii="Courier New" w:hAnsi="Courier New" w:cs="Courier New" w:hint="default"/>
+      </w:rPr>
+    </w:lvl>
+    <w:lvl w:ilvl="2" w:tplc="04090005" w:tentative="1">
+      <w:start w:val="1"/>
+      <w:numFmt w:val="bullet"/>
+      <w:lvlText w:val=""/>
+      <w:lvlJc w:val="left"/>
+      <w:pPr>
+        <w:ind w:left="2520" w:hanging="360"/>
+      </w:pPr>
+      <w:rPr>
+        <w:rFonts w:ascii="Wingdings" w:hAnsi="Wingdings" w:hint="default"/>
+      </w:rPr>
+    </w:lvl>
+    <w:lvl w:ilvl="3" w:tplc="04090001" w:tentative="1">
+      <w:start w:val="1"/>
+      <w:numFmt w:val="bullet"/>
+      <w:lvlText w:val=""/>
+      <w:lvlJc w:val="left"/>
+      <w:pPr>
+        <w:ind w:left="3240" w:hanging="360"/>
+      </w:pPr>
+      <w:rPr>
+        <w:rFonts w:ascii="Symbol" w:hAnsi="Symbol" w:hint="default"/>
+      </w:rPr>
+    </w:lvl>
+    <w:lvl w:ilvl="4" w:tplc="04090003" w:tentative="1">
+      <w:start w:val="1"/>
+      <w:numFmt w:val="bullet"/>
+      <w:lvlText w:val="o"/>
+      <w:lvlJc w:val="left"/>
+      <w:pPr>
+        <w:ind w:left="3960" w:hanging="360"/>
+      </w:pPr>
+      <w:rPr>
+        <w:rFonts w:ascii="Courier New" w:hAnsi="Courier New" w:cs="Courier New" w:hint="default"/>
+      </w:rPr>
+    </w:lvl>
+    <w:lvl w:ilvl="5" w:tplc="04090005" w:tentative="1">
+      <w:start w:val="1"/>
+      <w:numFmt w:val="bullet"/>
+      <w:lvlText w:val=""/>
+      <w:lvlJc w:val="left"/>
+      <w:pPr>
+        <w:ind w:left="4680" w:hanging="360"/>
+      </w:pPr>
+      <w:rPr>
+        <w:rFonts w:ascii="Wingdings" w:hAnsi="Wingdings" w:hint="default"/>
+      </w:rPr>
+    </w:lvl>
+    <w:lvl w:ilvl="6" w:tplc="04090001" w:tentative="1">
+      <w:start w:val="1"/>
+      <w:numFmt w:val="bullet"/>
+      <w:lvlText w:val=""/>
+      <w:lvlJc w:val="left"/>
+      <w:pPr>
+        <w:ind w:left="5400" w:hanging="360"/>
+      </w:pPr>
+      <w:rPr>
+        <w:rFonts w:ascii="Symbol" w:hAnsi="Symbol" w:hint="default"/>
+      </w:rPr>
+    </w:lvl>
+    <w:lvl w:ilvl="7" w:tplc="04090003" w:tentative="1">
+      <w:start w:val="1"/>
+      <w:numFmt w:val="bullet"/>
+      <w:lvlText w:val="o"/>
+      <w:lvlJc w:val="left"/>
+      <w:pPr>
+        <w:ind w:left="6120" w:hanging="360"/>
+      </w:pPr>
+      <w:rPr>
+        <w:rFonts w:ascii="Courier New" w:hAnsi="Courier New" w:cs="Courier New" w:hint="default"/>
+      </w:rPr>
+    </w:lvl>
+    <w:lvl w:ilvl="8" w:tplc="04090005" w:tentative="1">
+      <w:start w:val="1"/>
+      <w:numFmt w:val="bullet"/>
+      <w:lvlText w:val=""/>
+      <w:lvlJc w:val="left"/>
+      <w:pPr>
+        <w:ind w:left="6840" w:hanging="360"/>
+      </w:pPr>
+      <w:rPr>
+        <w:rFonts w:ascii="Wingdings" w:hAnsi="Wingdings" w:hint="default"/>
+      </w:rPr>
+    </w:lvl>
+  </w:abstractNum>
+  <w:abstractNum w:abstractNumId="14" w15:restartNumberingAfterBreak="0">
     <w:nsid w:val="5C0A4656"/>
     <w:multiLevelType w:val="hybridMultilevel"/>
     <w:tmpl w:val="4912898C"/>
@@ -11501,7 +12329,7 @@
       </w:rPr>
     </w:lvl>
   </w:abstractNum>
-  <w:abstractNum w:abstractNumId="11" w15:restartNumberingAfterBreak="0">
+  <w:abstractNum w:abstractNumId="15" w15:restartNumberingAfterBreak="0">
     <w:nsid w:val="5C0E4993"/>
     <w:multiLevelType w:val="hybridMultilevel"/>
     <w:tmpl w:val="E196E376"/>
@@ -11614,7 +12442,7 @@
       </w:rPr>
     </w:lvl>
   </w:abstractNum>
-  <w:abstractNum w:abstractNumId="12" w15:restartNumberingAfterBreak="0">
+  <w:abstractNum w:abstractNumId="16" w15:restartNumberingAfterBreak="0">
     <w:nsid w:val="67EC0E71"/>
     <w:multiLevelType w:val="multilevel"/>
     <w:tmpl w:val="0F06AA34"/>
@@ -11754,7 +12582,7 @@
       </w:rPr>
     </w:lvl>
   </w:abstractNum>
-  <w:abstractNum w:abstractNumId="13" w15:restartNumberingAfterBreak="0">
+  <w:abstractNum w:abstractNumId="17" w15:restartNumberingAfterBreak="0">
     <w:nsid w:val="68943716"/>
     <w:multiLevelType w:val="multilevel"/>
     <w:tmpl w:val="0F06AA34"/>
@@ -11895,31 +12723,31 @@
     </w:lvl>
   </w:abstractNum>
   <w:num w:numId="1">
-    <w:abstractNumId w:val="4"/>
+    <w:abstractNumId w:val="5"/>
   </w:num>
   <w:num w:numId="2">
-    <w:abstractNumId w:val="5"/>
+    <w:abstractNumId w:val="6"/>
   </w:num>
   <w:num w:numId="3">
-    <w:abstractNumId w:val="11"/>
+    <w:abstractNumId w:val="15"/>
   </w:num>
   <w:num w:numId="4">
-    <w:abstractNumId w:val="10"/>
+    <w:abstractNumId w:val="14"/>
   </w:num>
   <w:num w:numId="5">
-    <w:abstractNumId w:val="13"/>
+    <w:abstractNumId w:val="17"/>
   </w:num>
   <w:num w:numId="6">
     <w:abstractNumId w:val="2"/>
   </w:num>
   <w:num w:numId="7">
-    <w:abstractNumId w:val="7"/>
+    <w:abstractNumId w:val="9"/>
   </w:num>
   <w:num w:numId="8">
-    <w:abstractNumId w:val="12"/>
+    <w:abstractNumId w:val="16"/>
   </w:num>
   <w:num w:numId="9">
-    <w:abstractNumId w:val="6"/>
+    <w:abstractNumId w:val="8"/>
   </w:num>
   <w:num w:numId="10">
     <w:abstractNumId w:val="0"/>
@@ -11928,12 +12756,24 @@
     <w:abstractNumId w:val="1"/>
   </w:num>
   <w:num w:numId="12">
-    <w:abstractNumId w:val="8"/>
+    <w:abstractNumId w:val="10"/>
   </w:num>
   <w:num w:numId="13">
-    <w:abstractNumId w:val="9"/>
+    <w:abstractNumId w:val="11"/>
   </w:num>
   <w:num w:numId="14">
+    <w:abstractNumId w:val="4"/>
+  </w:num>
+  <w:num w:numId="15">
+    <w:abstractNumId w:val="13"/>
+  </w:num>
+  <w:num w:numId="16">
+    <w:abstractNumId w:val="12"/>
+  </w:num>
+  <w:num w:numId="17">
+    <w:abstractNumId w:val="7"/>
+  </w:num>
+  <w:num w:numId="18">
     <w:abstractNumId w:val="3"/>
   </w:num>
   <w:numIdMacAtCleanup w:val="2"/>

</xml_diff>